<commit_message>
Uploaded corrected Day1PM instruction files
</commit_message>
<xml_diff>
--- a/2 Excel Formulas and Functions/Day1PM_Learner_Instructions.docx
+++ b/2 Excel Formulas and Functions/Day1PM_Learner_Instructions.docx
@@ -63,28 +63,7 @@
         </w:rPr>
       </w:pPr>
       <w:r>
-        <w:t>This</w:t>
-      </w:r>
-      <w:r>
-        <w:t xml:space="preserve"> time we shall do some exploratory data analysis of a</w:t>
-      </w:r>
-      <w:r>
-        <w:t xml:space="preserve"> dataset </w:t>
-      </w:r>
-      <w:r>
-        <w:t xml:space="preserve">that </w:t>
-      </w:r>
-      <w:r>
-        <w:t xml:space="preserve">includes information on product sales </w:t>
-      </w:r>
-      <w:r>
-        <w:t>(</w:t>
-      </w:r>
-      <w:r>
-        <w:t>for a fictional company</w:t>
-      </w:r>
-      <w:r>
-        <w:t>).</w:t>
+        <w:t>This time we shall do some exploratory data analysis of a dataset that includes information on product sales (for a fictional company).</w:t>
       </w:r>
     </w:p>
     <w:p>
@@ -130,7 +109,6 @@
         </w:rPr>
         <w:t xml:space="preserve">Sort the data by </w:t>
       </w:r>
-      <w:proofErr w:type="spellStart"/>
       <w:r>
         <w:rPr>
           <w:rFonts w:ascii="Courier New" w:eastAsia="Times New Roman" w:hAnsi="Courier New" w:cs="Courier New"/>
@@ -144,7 +122,6 @@
         </w:rPr>
         <w:t>SalesAmount</w:t>
       </w:r>
-      <w:proofErr w:type="spellEnd"/>
       <w:r>
         <w:rPr>
           <w:rFonts w:ascii="Times New Roman" w:eastAsia="Times New Roman" w:hAnsi="Times New Roman" w:cs="Times New Roman"/>
@@ -332,7 +309,6 @@
         </w:rPr>
         <w:t xml:space="preserve"> dialog box, choose </w:t>
       </w:r>
-      <w:proofErr w:type="spellStart"/>
       <w:r>
         <w:rPr>
           <w:rFonts w:ascii="Courier New" w:eastAsia="Times New Roman" w:hAnsi="Courier New" w:cs="Courier New"/>
@@ -344,7 +320,6 @@
         </w:rPr>
         <w:t>SalesAmount</w:t>
       </w:r>
-      <w:proofErr w:type="spellEnd"/>
       <w:r>
         <w:rPr>
           <w:rFonts w:ascii="Times New Roman" w:eastAsia="Times New Roman" w:hAnsi="Times New Roman" w:cs="Times New Roman"/>
@@ -856,7 +831,6 @@
         </w:rPr>
         <w:t xml:space="preserve">Create a pivot table to summarize the total </w:t>
       </w:r>
-      <w:proofErr w:type="spellStart"/>
       <w:r>
         <w:rPr>
           <w:rFonts w:ascii="Courier New" w:eastAsia="Times New Roman" w:hAnsi="Courier New" w:cs="Courier New"/>
@@ -870,7 +844,6 @@
         </w:rPr>
         <w:t>SalesAmount</w:t>
       </w:r>
-      <w:proofErr w:type="spellEnd"/>
       <w:r>
         <w:rPr>
           <w:rFonts w:ascii="Times New Roman" w:eastAsia="Times New Roman" w:hAnsi="Times New Roman" w:cs="Times New Roman"/>
@@ -928,7 +901,7 @@
           <w:lang w:eastAsia="en-GB"/>
           <w14:ligatures w14:val="none"/>
         </w:rPr>
-        <w:t>Select the range of cells that includes the dataset (e.g., A1).</w:t>
+        <w:t>Click on the drop-down arrow for the Category column and clear the filter if you have not already done so.</w:t>
       </w:r>
     </w:p>
     <w:p>
@@ -952,27 +925,7 @@
           <w:lang w:eastAsia="en-GB"/>
           <w14:ligatures w14:val="none"/>
         </w:rPr>
-        <w:t xml:space="preserve">Go to the </w:t>
-      </w:r>
-      <w:r>
-        <w:rPr>
-          <w:rFonts w:ascii="Courier New" w:eastAsia="Times New Roman" w:hAnsi="Courier New" w:cs="Courier New"/>
-          <w:kern w:val="0"/>
-          <w:sz w:val="20"/>
-          <w:szCs w:val="20"/>
-          <w:lang w:eastAsia="en-GB"/>
-          <w14:ligatures w14:val="none"/>
-        </w:rPr>
-        <w:t>Insert</w:t>
-      </w:r>
-      <w:r>
-        <w:rPr>
-          <w:rFonts w:ascii="Times New Roman" w:eastAsia="Times New Roman" w:hAnsi="Times New Roman" w:cs="Times New Roman"/>
-          <w:kern w:val="0"/>
-          <w:lang w:eastAsia="en-GB"/>
-          <w14:ligatures w14:val="none"/>
-        </w:rPr>
-        <w:t xml:space="preserve"> tab on the Excel ribbon.</w:t>
+        <w:t>Select the range of cells that includes the dataset (e.g., A1).</w:t>
       </w:r>
     </w:p>
     <w:p>
@@ -996,47 +949,27 @@
           <w:lang w:eastAsia="en-GB"/>
           <w14:ligatures w14:val="none"/>
         </w:rPr>
-        <w:t xml:space="preserve">In the </w:t>
-      </w:r>
-      <w:r>
-        <w:rPr>
-          <w:rFonts w:ascii="Courier New" w:eastAsia="Times New Roman" w:hAnsi="Courier New" w:cs="Courier New"/>
-          <w:kern w:val="0"/>
-          <w:sz w:val="20"/>
-          <w:szCs w:val="20"/>
-          <w:lang w:eastAsia="en-GB"/>
-          <w14:ligatures w14:val="none"/>
-        </w:rPr>
-        <w:t>Tables</w:t>
-      </w:r>
-      <w:r>
-        <w:rPr>
-          <w:rFonts w:ascii="Times New Roman" w:eastAsia="Times New Roman" w:hAnsi="Times New Roman" w:cs="Times New Roman"/>
-          <w:kern w:val="0"/>
-          <w:lang w:eastAsia="en-GB"/>
-          <w14:ligatures w14:val="none"/>
-        </w:rPr>
-        <w:t xml:space="preserve"> group, click on </w:t>
-      </w:r>
-      <w:r>
-        <w:rPr>
-          <w:rFonts w:ascii="Courier New" w:eastAsia="Times New Roman" w:hAnsi="Courier New" w:cs="Courier New"/>
-          <w:kern w:val="0"/>
-          <w:sz w:val="20"/>
-          <w:szCs w:val="20"/>
-          <w:lang w:eastAsia="en-GB"/>
-          <w14:ligatures w14:val="none"/>
-        </w:rPr>
-        <w:t>PivotTable</w:t>
-      </w:r>
-      <w:r>
-        <w:rPr>
-          <w:rFonts w:ascii="Times New Roman" w:eastAsia="Times New Roman" w:hAnsi="Times New Roman" w:cs="Times New Roman"/>
-          <w:kern w:val="0"/>
-          <w:lang w:eastAsia="en-GB"/>
-          <w14:ligatures w14:val="none"/>
-        </w:rPr>
-        <w:t>.</w:t>
+        <w:t xml:space="preserve">Go to the </w:t>
+      </w:r>
+      <w:r>
+        <w:rPr>
+          <w:rFonts w:ascii="Courier New" w:eastAsia="Times New Roman" w:hAnsi="Courier New" w:cs="Courier New"/>
+          <w:kern w:val="0"/>
+          <w:sz w:val="20"/>
+          <w:szCs w:val="20"/>
+          <w:lang w:eastAsia="en-GB"/>
+          <w14:ligatures w14:val="none"/>
+        </w:rPr>
+        <w:t>Insert</w:t>
+      </w:r>
+      <w:r>
+        <w:rPr>
+          <w:rFonts w:ascii="Times New Roman" w:eastAsia="Times New Roman" w:hAnsi="Times New Roman" w:cs="Times New Roman"/>
+          <w:kern w:val="0"/>
+          <w:lang w:eastAsia="en-GB"/>
+          <w14:ligatures w14:val="none"/>
+        </w:rPr>
+        <w:t xml:space="preserve"> tab on the Excel ribbon.</w:t>
       </w:r>
     </w:p>
     <w:p>
@@ -1071,16 +1004,36 @@
           <w:lang w:eastAsia="en-GB"/>
           <w14:ligatures w14:val="none"/>
         </w:rPr>
-        <w:t>Create PivotTable</w:t>
-      </w:r>
-      <w:r>
-        <w:rPr>
-          <w:rFonts w:ascii="Times New Roman" w:eastAsia="Times New Roman" w:hAnsi="Times New Roman" w:cs="Times New Roman"/>
-          <w:kern w:val="0"/>
-          <w:lang w:eastAsia="en-GB"/>
-          <w14:ligatures w14:val="none"/>
-        </w:rPr>
-        <w:t xml:space="preserve"> dialog box, select where you want the PivotTable report to be placed (e.g., New Worksheet).</w:t>
+        <w:t>Tables</w:t>
+      </w:r>
+      <w:r>
+        <w:rPr>
+          <w:rFonts w:ascii="Times New Roman" w:eastAsia="Times New Roman" w:hAnsi="Times New Roman" w:cs="Times New Roman"/>
+          <w:kern w:val="0"/>
+          <w:lang w:eastAsia="en-GB"/>
+          <w14:ligatures w14:val="none"/>
+        </w:rPr>
+        <w:t xml:space="preserve"> group, click on </w:t>
+      </w:r>
+      <w:r>
+        <w:rPr>
+          <w:rFonts w:ascii="Courier New" w:eastAsia="Times New Roman" w:hAnsi="Courier New" w:cs="Courier New"/>
+          <w:kern w:val="0"/>
+          <w:sz w:val="20"/>
+          <w:szCs w:val="20"/>
+          <w:lang w:eastAsia="en-GB"/>
+          <w14:ligatures w14:val="none"/>
+        </w:rPr>
+        <w:t>PivotTable</w:t>
+      </w:r>
+      <w:r>
+        <w:rPr>
+          <w:rFonts w:ascii="Times New Roman" w:eastAsia="Times New Roman" w:hAnsi="Times New Roman" w:cs="Times New Roman"/>
+          <w:kern w:val="0"/>
+          <w:lang w:eastAsia="en-GB"/>
+          <w14:ligatures w14:val="none"/>
+        </w:rPr>
+        <w:t>.</w:t>
       </w:r>
     </w:p>
     <w:p>
@@ -1104,27 +1057,27 @@
           <w:lang w:eastAsia="en-GB"/>
           <w14:ligatures w14:val="none"/>
         </w:rPr>
-        <w:t xml:space="preserve">Click </w:t>
-      </w:r>
-      <w:r>
-        <w:rPr>
-          <w:rFonts w:ascii="Courier New" w:eastAsia="Times New Roman" w:hAnsi="Courier New" w:cs="Courier New"/>
-          <w:kern w:val="0"/>
-          <w:sz w:val="20"/>
-          <w:szCs w:val="20"/>
-          <w:lang w:eastAsia="en-GB"/>
-          <w14:ligatures w14:val="none"/>
-        </w:rPr>
-        <w:t>OK</w:t>
-      </w:r>
-      <w:r>
-        <w:rPr>
-          <w:rFonts w:ascii="Times New Roman" w:eastAsia="Times New Roman" w:hAnsi="Times New Roman" w:cs="Times New Roman"/>
-          <w:kern w:val="0"/>
-          <w:lang w:eastAsia="en-GB"/>
-          <w14:ligatures w14:val="none"/>
-        </w:rPr>
-        <w:t>.</w:t>
+        <w:t xml:space="preserve">In the </w:t>
+      </w:r>
+      <w:r>
+        <w:rPr>
+          <w:rFonts w:ascii="Courier New" w:eastAsia="Times New Roman" w:hAnsi="Courier New" w:cs="Courier New"/>
+          <w:kern w:val="0"/>
+          <w:sz w:val="20"/>
+          <w:szCs w:val="20"/>
+          <w:lang w:eastAsia="en-GB"/>
+          <w14:ligatures w14:val="none"/>
+        </w:rPr>
+        <w:t>Create PivotTable</w:t>
+      </w:r>
+      <w:r>
+        <w:rPr>
+          <w:rFonts w:ascii="Times New Roman" w:eastAsia="Times New Roman" w:hAnsi="Times New Roman" w:cs="Times New Roman"/>
+          <w:kern w:val="0"/>
+          <w:lang w:eastAsia="en-GB"/>
+          <w14:ligatures w14:val="none"/>
+        </w:rPr>
+        <w:t xml:space="preserve"> dialog box, select where you want the PivotTable report to be placed (e.g., New Worksheet).</w:t>
       </w:r>
     </w:p>
     <w:p>
@@ -1148,47 +1101,27 @@
           <w:lang w:eastAsia="en-GB"/>
           <w14:ligatures w14:val="none"/>
         </w:rPr>
-        <w:t xml:space="preserve">In the PivotTable Field List, drag </w:t>
-      </w:r>
-      <w:r>
-        <w:rPr>
-          <w:rFonts w:ascii="Courier New" w:eastAsia="Times New Roman" w:hAnsi="Courier New" w:cs="Courier New"/>
-          <w:kern w:val="0"/>
-          <w:sz w:val="20"/>
-          <w:szCs w:val="20"/>
-          <w:lang w:eastAsia="en-GB"/>
-          <w14:ligatures w14:val="none"/>
-        </w:rPr>
-        <w:t>Region</w:t>
-      </w:r>
-      <w:r>
-        <w:rPr>
-          <w:rFonts w:ascii="Times New Roman" w:eastAsia="Times New Roman" w:hAnsi="Times New Roman" w:cs="Times New Roman"/>
-          <w:kern w:val="0"/>
-          <w:lang w:eastAsia="en-GB"/>
-          <w14:ligatures w14:val="none"/>
-        </w:rPr>
-        <w:t xml:space="preserve"> to the </w:t>
-      </w:r>
-      <w:r>
-        <w:rPr>
-          <w:rFonts w:ascii="Courier New" w:eastAsia="Times New Roman" w:hAnsi="Courier New" w:cs="Courier New"/>
-          <w:kern w:val="0"/>
-          <w:sz w:val="20"/>
-          <w:szCs w:val="20"/>
-          <w:lang w:eastAsia="en-GB"/>
-          <w14:ligatures w14:val="none"/>
-        </w:rPr>
-        <w:t>Rows</w:t>
-      </w:r>
-      <w:r>
-        <w:rPr>
-          <w:rFonts w:ascii="Times New Roman" w:eastAsia="Times New Roman" w:hAnsi="Times New Roman" w:cs="Times New Roman"/>
-          <w:kern w:val="0"/>
-          <w:lang w:eastAsia="en-GB"/>
-          <w14:ligatures w14:val="none"/>
-        </w:rPr>
-        <w:t xml:space="preserve"> area.</w:t>
+        <w:t xml:space="preserve">Click </w:t>
+      </w:r>
+      <w:r>
+        <w:rPr>
+          <w:rFonts w:ascii="Courier New" w:eastAsia="Times New Roman" w:hAnsi="Courier New" w:cs="Courier New"/>
+          <w:kern w:val="0"/>
+          <w:sz w:val="20"/>
+          <w:szCs w:val="20"/>
+          <w:lang w:eastAsia="en-GB"/>
+          <w14:ligatures w14:val="none"/>
+        </w:rPr>
+        <w:t>OK</w:t>
+      </w:r>
+      <w:r>
+        <w:rPr>
+          <w:rFonts w:ascii="Times New Roman" w:eastAsia="Times New Roman" w:hAnsi="Times New Roman" w:cs="Times New Roman"/>
+          <w:kern w:val="0"/>
+          <w:lang w:eastAsia="en-GB"/>
+          <w14:ligatures w14:val="none"/>
+        </w:rPr>
+        <w:t>.</w:t>
       </w:r>
     </w:p>
     <w:p>
@@ -1212,21 +1145,19 @@
           <w:lang w:eastAsia="en-GB"/>
           <w14:ligatures w14:val="none"/>
         </w:rPr>
-        <w:t xml:space="preserve">Drag </w:t>
-      </w:r>
-      <w:proofErr w:type="spellStart"/>
-      <w:r>
-        <w:rPr>
-          <w:rFonts w:ascii="Courier New" w:eastAsia="Times New Roman" w:hAnsi="Courier New" w:cs="Courier New"/>
-          <w:kern w:val="0"/>
-          <w:sz w:val="20"/>
-          <w:szCs w:val="20"/>
-          <w:lang w:eastAsia="en-GB"/>
-          <w14:ligatures w14:val="none"/>
-        </w:rPr>
-        <w:t>SalesAmount</w:t>
-      </w:r>
-      <w:proofErr w:type="spellEnd"/>
+        <w:t xml:space="preserve">In the PivotTable Field List, drag </w:t>
+      </w:r>
+      <w:r>
+        <w:rPr>
+          <w:rFonts w:ascii="Courier New" w:eastAsia="Times New Roman" w:hAnsi="Courier New" w:cs="Courier New"/>
+          <w:kern w:val="0"/>
+          <w:sz w:val="20"/>
+          <w:szCs w:val="20"/>
+          <w:lang w:eastAsia="en-GB"/>
+          <w14:ligatures w14:val="none"/>
+        </w:rPr>
+        <w:t>Region</w:t>
+      </w:r>
       <w:r>
         <w:rPr>
           <w:rFonts w:ascii="Times New Roman" w:eastAsia="Times New Roman" w:hAnsi="Times New Roman" w:cs="Times New Roman"/>
@@ -1245,7 +1176,7 @@
           <w:lang w:eastAsia="en-GB"/>
           <w14:ligatures w14:val="none"/>
         </w:rPr>
-        <w:t>Values</w:t>
+        <w:t>Rows</w:t>
       </w:r>
       <w:r>
         <w:rPr>
@@ -1278,6 +1209,70 @@
           <w:lang w:eastAsia="en-GB"/>
           <w14:ligatures w14:val="none"/>
         </w:rPr>
+        <w:t xml:space="preserve">Drag </w:t>
+      </w:r>
+      <w:r>
+        <w:rPr>
+          <w:rFonts w:ascii="Courier New" w:eastAsia="Times New Roman" w:hAnsi="Courier New" w:cs="Courier New"/>
+          <w:kern w:val="0"/>
+          <w:sz w:val="20"/>
+          <w:szCs w:val="20"/>
+          <w:lang w:eastAsia="en-GB"/>
+          <w14:ligatures w14:val="none"/>
+        </w:rPr>
+        <w:t>SalesAmount</w:t>
+      </w:r>
+      <w:r>
+        <w:rPr>
+          <w:rFonts w:ascii="Times New Roman" w:eastAsia="Times New Roman" w:hAnsi="Times New Roman" w:cs="Times New Roman"/>
+          <w:kern w:val="0"/>
+          <w:lang w:eastAsia="en-GB"/>
+          <w14:ligatures w14:val="none"/>
+        </w:rPr>
+        <w:t xml:space="preserve"> to the </w:t>
+      </w:r>
+      <w:r>
+        <w:rPr>
+          <w:rFonts w:ascii="Courier New" w:eastAsia="Times New Roman" w:hAnsi="Courier New" w:cs="Courier New"/>
+          <w:kern w:val="0"/>
+          <w:sz w:val="20"/>
+          <w:szCs w:val="20"/>
+          <w:lang w:eastAsia="en-GB"/>
+          <w14:ligatures w14:val="none"/>
+        </w:rPr>
+        <w:t>Values</w:t>
+      </w:r>
+      <w:r>
+        <w:rPr>
+          <w:rFonts w:ascii="Times New Roman" w:eastAsia="Times New Roman" w:hAnsi="Times New Roman" w:cs="Times New Roman"/>
+          <w:kern w:val="0"/>
+          <w:lang w:eastAsia="en-GB"/>
+          <w14:ligatures w14:val="none"/>
+        </w:rPr>
+        <w:t xml:space="preserve"> area.</w:t>
+      </w:r>
+    </w:p>
+    <w:p>
+      <w:pPr>
+        <w:numPr>
+          <w:ilvl w:val="0"/>
+          <w:numId w:val="3"/>
+        </w:numPr>
+        <w:spacing w:before="100" w:beforeAutospacing="1" w:after="100" w:afterAutospacing="1" w:line="240" w:lineRule="auto"/>
+        <w:rPr>
+          <w:rFonts w:ascii="Times New Roman" w:eastAsia="Times New Roman" w:hAnsi="Times New Roman" w:cs="Times New Roman"/>
+          <w:kern w:val="0"/>
+          <w:lang w:eastAsia="en-GB"/>
+          <w14:ligatures w14:val="none"/>
+        </w:rPr>
+      </w:pPr>
+      <w:r>
+        <w:rPr>
+          <w:rFonts w:ascii="Times New Roman" w:eastAsia="Times New Roman" w:hAnsi="Times New Roman" w:cs="Times New Roman"/>
+          <w:kern w:val="0"/>
+          <w:lang w:eastAsia="en-GB"/>
+          <w14:ligatures w14:val="none"/>
+        </w:rPr>
         <w:t xml:space="preserve">Ensure the value field setting is </w:t>
       </w:r>
       <w:r>
@@ -1289,21 +1284,8 @@
           <w:lang w:eastAsia="en-GB"/>
           <w14:ligatures w14:val="none"/>
         </w:rPr>
-        <w:t xml:space="preserve">Sum of </w:t>
-      </w:r>
-      <w:proofErr w:type="spellStart"/>
-      <w:r>
-        <w:rPr>
-          <w:rFonts w:ascii="Courier New" w:eastAsia="Times New Roman" w:hAnsi="Courier New" w:cs="Courier New"/>
-          <w:kern w:val="0"/>
-          <w:sz w:val="20"/>
-          <w:szCs w:val="20"/>
-          <w:lang w:eastAsia="en-GB"/>
-          <w14:ligatures w14:val="none"/>
-        </w:rPr>
-        <w:t>SalesAmount</w:t>
-      </w:r>
-      <w:proofErr w:type="spellEnd"/>
+        <w:t>Sum of SalesAmount</w:t>
+      </w:r>
       <w:r>
         <w:rPr>
           <w:rFonts w:ascii="Times New Roman" w:eastAsia="Times New Roman" w:hAnsi="Times New Roman" w:cs="Times New Roman"/>
@@ -1335,7 +1317,6 @@
         </w:rPr>
         <w:t xml:space="preserve">Create a pivot table to count the number of sales by </w:t>
       </w:r>
-      <w:proofErr w:type="spellStart"/>
       <w:r>
         <w:rPr>
           <w:rFonts w:ascii="Courier New" w:eastAsia="Times New Roman" w:hAnsi="Courier New" w:cs="Courier New"/>
@@ -1349,7 +1330,6 @@
         </w:rPr>
         <w:t>ProductID</w:t>
       </w:r>
-      <w:proofErr w:type="spellEnd"/>
       <w:r>
         <w:rPr>
           <w:rFonts w:ascii="Times New Roman" w:eastAsia="Times New Roman" w:hAnsi="Times New Roman" w:cs="Times New Roman"/>
@@ -1361,7 +1341,6 @@
         </w:rPr>
         <w:t xml:space="preserve"> and </w:t>
       </w:r>
-      <w:proofErr w:type="spellStart"/>
       <w:r>
         <w:rPr>
           <w:rFonts w:ascii="Courier New" w:eastAsia="Times New Roman" w:hAnsi="Courier New" w:cs="Courier New"/>
@@ -1375,7 +1354,6 @@
         </w:rPr>
         <w:t>QuantitySold</w:t>
       </w:r>
-      <w:proofErr w:type="spellEnd"/>
       <w:r>
         <w:rPr>
           <w:rFonts w:ascii="Times New Roman" w:eastAsia="Times New Roman" w:hAnsi="Times New Roman" w:cs="Times New Roman"/>
@@ -1541,6 +1519,7 @@
           <w:lang w:eastAsia="en-GB"/>
           <w14:ligatures w14:val="none"/>
         </w:rPr>
+        <w:lastRenderedPageBreak/>
         <w:t xml:space="preserve">In the </w:t>
       </w:r>
       <w:r>
@@ -1629,10 +1608,8 @@
           <w:lang w:eastAsia="en-GB"/>
           <w14:ligatures w14:val="none"/>
         </w:rPr>
-        <w:lastRenderedPageBreak/>
         <w:t xml:space="preserve">In the PivotTable Field List, drag </w:t>
       </w:r>
-      <w:proofErr w:type="spellStart"/>
       <w:r>
         <w:rPr>
           <w:rFonts w:ascii="Courier New" w:eastAsia="Times New Roman" w:hAnsi="Courier New" w:cs="Courier New"/>
@@ -1644,7 +1621,6 @@
         </w:rPr>
         <w:t>ProductID</w:t>
       </w:r>
-      <w:proofErr w:type="spellEnd"/>
       <w:r>
         <w:rPr>
           <w:rFonts w:ascii="Times New Roman" w:eastAsia="Times New Roman" w:hAnsi="Times New Roman" w:cs="Times New Roman"/>
@@ -1698,7 +1674,6 @@
         </w:rPr>
         <w:t xml:space="preserve">Drag </w:t>
       </w:r>
-      <w:proofErr w:type="spellStart"/>
       <w:r>
         <w:rPr>
           <w:rFonts w:ascii="Courier New" w:eastAsia="Times New Roman" w:hAnsi="Courier New" w:cs="Courier New"/>
@@ -1710,7 +1685,6 @@
         </w:rPr>
         <w:t>QuantitySold</w:t>
       </w:r>
-      <w:proofErr w:type="spellEnd"/>
       <w:r>
         <w:rPr>
           <w:rFonts w:ascii="Times New Roman" w:eastAsia="Times New Roman" w:hAnsi="Times New Roman" w:cs="Times New Roman"/>
@@ -1892,7 +1866,6 @@
         </w:rPr>
         <w:t xml:space="preserve">Use VLOOKUP to find the </w:t>
       </w:r>
-      <w:proofErr w:type="spellStart"/>
       <w:r>
         <w:rPr>
           <w:rFonts w:ascii="Courier New" w:eastAsia="Times New Roman" w:hAnsi="Courier New" w:cs="Courier New"/>
@@ -1906,7 +1879,6 @@
         </w:rPr>
         <w:t>CustomerFeedback</w:t>
       </w:r>
-      <w:proofErr w:type="spellEnd"/>
       <w:r>
         <w:rPr>
           <w:rFonts w:ascii="Times New Roman" w:eastAsia="Times New Roman" w:hAnsi="Times New Roman" w:cs="Times New Roman"/>
@@ -1999,7 +1971,29 @@
           <w:lang w:eastAsia="en-GB"/>
           <w14:ligatures w14:val="none"/>
         </w:rPr>
-        <w:t>=VLOOKUP(5, A2:I11, 9, FALSE)</w:t>
+        <w:t>=VLOOKUP(5, A2:I</w:t>
+      </w:r>
+      <w:r>
+        <w:rPr>
+          <w:rFonts w:ascii="Courier New" w:eastAsia="Times New Roman" w:hAnsi="Courier New" w:cs="Courier New"/>
+          <w:kern w:val="0"/>
+          <w:sz w:val="20"/>
+          <w:szCs w:val="20"/>
+          <w:lang w:eastAsia="en-GB"/>
+          <w14:ligatures w14:val="none"/>
+        </w:rPr>
+        <w:t>5</w:t>
+      </w:r>
+      <w:r>
+        <w:rPr>
+          <w:rFonts w:ascii="Courier New" w:eastAsia="Times New Roman" w:hAnsi="Courier New" w:cs="Courier New"/>
+          <w:kern w:val="0"/>
+          <w:sz w:val="20"/>
+          <w:szCs w:val="20"/>
+          <w:lang w:eastAsia="en-GB"/>
+          <w14:ligatures w14:val="none"/>
+        </w:rPr>
+        <w:t>1, 9, FALSE)</w:t>
       </w:r>
       <w:r>
         <w:rPr>
@@ -2076,7 +2070,6 @@
         </w:rPr>
         <w:t xml:space="preserve">Use VLOOKUP to find the </w:t>
       </w:r>
-      <w:proofErr w:type="spellStart"/>
       <w:r>
         <w:rPr>
           <w:rFonts w:ascii="Courier New" w:eastAsia="Times New Roman" w:hAnsi="Courier New" w:cs="Courier New"/>
@@ -2090,7 +2083,6 @@
         </w:rPr>
         <w:t>SalesAmount</w:t>
       </w:r>
-      <w:proofErr w:type="spellEnd"/>
       <w:r>
         <w:rPr>
           <w:rFonts w:ascii="Times New Roman" w:eastAsia="Times New Roman" w:hAnsi="Times New Roman" w:cs="Times New Roman"/>
@@ -2102,7 +2094,6 @@
         </w:rPr>
         <w:t xml:space="preserve"> for </w:t>
       </w:r>
-      <w:proofErr w:type="spellStart"/>
       <w:r>
         <w:rPr>
           <w:rFonts w:ascii="Courier New" w:eastAsia="Times New Roman" w:hAnsi="Courier New" w:cs="Courier New"/>
@@ -2116,7 +2107,6 @@
         </w:rPr>
         <w:t>ProductID</w:t>
       </w:r>
-      <w:proofErr w:type="spellEnd"/>
       <w:r>
         <w:rPr>
           <w:rFonts w:ascii="Times New Roman" w:eastAsia="Times New Roman" w:hAnsi="Times New Roman" w:cs="Times New Roman"/>
@@ -2185,7 +2175,51 @@
           <w:lang w:eastAsia="en-GB"/>
           <w14:ligatures w14:val="none"/>
         </w:rPr>
-        <w:t>=VLOOKUP(207, C2:I11, 6, FALSE)</w:t>
+        <w:t>=VLOOKUP(207, C2:I</w:t>
+      </w:r>
+      <w:r>
+        <w:rPr>
+          <w:rFonts w:ascii="Courier New" w:eastAsia="Times New Roman" w:hAnsi="Courier New" w:cs="Courier New"/>
+          <w:kern w:val="0"/>
+          <w:sz w:val="20"/>
+          <w:szCs w:val="20"/>
+          <w:lang w:eastAsia="en-GB"/>
+          <w14:ligatures w14:val="none"/>
+        </w:rPr>
+        <w:t>5</w:t>
+      </w:r>
+      <w:r>
+        <w:rPr>
+          <w:rFonts w:ascii="Courier New" w:eastAsia="Times New Roman" w:hAnsi="Courier New" w:cs="Courier New"/>
+          <w:kern w:val="0"/>
+          <w:sz w:val="20"/>
+          <w:szCs w:val="20"/>
+          <w:lang w:eastAsia="en-GB"/>
+          <w14:ligatures w14:val="none"/>
+        </w:rPr>
+        <w:t xml:space="preserve">1, </w:t>
+      </w:r>
+      <w:r>
+        <w:rPr>
+          <w:rFonts w:ascii="Courier New" w:eastAsia="Times New Roman" w:hAnsi="Courier New" w:cs="Courier New"/>
+          <w:kern w:val="0"/>
+          <w:sz w:val="20"/>
+          <w:szCs w:val="20"/>
+          <w:lang w:eastAsia="en-GB"/>
+          <w14:ligatures w14:val="none"/>
+        </w:rPr>
+        <w:t>4</w:t>
+      </w:r>
+      <w:r>
+        <w:rPr>
+          <w:rFonts w:ascii="Courier New" w:eastAsia="Times New Roman" w:hAnsi="Courier New" w:cs="Courier New"/>
+          <w:kern w:val="0"/>
+          <w:sz w:val="20"/>
+          <w:szCs w:val="20"/>
+          <w:lang w:eastAsia="en-GB"/>
+          <w14:ligatures w14:val="none"/>
+        </w:rPr>
+        <w:t>, FALSE)</w:t>
       </w:r>
       <w:r>
         <w:rPr>
@@ -2442,7 +2476,6 @@
         </w:rPr>
         <w:t xml:space="preserve">Use SUMIFS to calculate the total </w:t>
       </w:r>
-      <w:proofErr w:type="spellStart"/>
       <w:r>
         <w:rPr>
           <w:rFonts w:ascii="Courier New" w:eastAsia="Times New Roman" w:hAnsi="Courier New" w:cs="Courier New"/>
@@ -2456,7 +2489,6 @@
         </w:rPr>
         <w:t>SalesAmount</w:t>
       </w:r>
-      <w:proofErr w:type="spellEnd"/>
       <w:r>
         <w:rPr>
           <w:rFonts w:ascii="Times New Roman" w:eastAsia="Times New Roman" w:hAnsi="Times New Roman" w:cs="Times New Roman"/>
@@ -2549,7 +2581,51 @@
           <w:lang w:eastAsia="en-GB"/>
           <w14:ligatures w14:val="none"/>
         </w:rPr>
-        <w:t>=SUMIFS(F2:F11, H2:H11, "South")</w:t>
+        <w:t>=SUMIFS(F2:F</w:t>
+      </w:r>
+      <w:r>
+        <w:rPr>
+          <w:rFonts w:ascii="Courier New" w:eastAsia="Times New Roman" w:hAnsi="Courier New" w:cs="Courier New"/>
+          <w:kern w:val="0"/>
+          <w:sz w:val="20"/>
+          <w:szCs w:val="20"/>
+          <w:lang w:eastAsia="en-GB"/>
+          <w14:ligatures w14:val="none"/>
+        </w:rPr>
+        <w:t>5</w:t>
+      </w:r>
+      <w:r>
+        <w:rPr>
+          <w:rFonts w:ascii="Courier New" w:eastAsia="Times New Roman" w:hAnsi="Courier New" w:cs="Courier New"/>
+          <w:kern w:val="0"/>
+          <w:sz w:val="20"/>
+          <w:szCs w:val="20"/>
+          <w:lang w:eastAsia="en-GB"/>
+          <w14:ligatures w14:val="none"/>
+        </w:rPr>
+        <w:t>1, H2:H</w:t>
+      </w:r>
+      <w:r>
+        <w:rPr>
+          <w:rFonts w:ascii="Courier New" w:eastAsia="Times New Roman" w:hAnsi="Courier New" w:cs="Courier New"/>
+          <w:kern w:val="0"/>
+          <w:sz w:val="20"/>
+          <w:szCs w:val="20"/>
+          <w:lang w:eastAsia="en-GB"/>
+          <w14:ligatures w14:val="none"/>
+        </w:rPr>
+        <w:t>5</w:t>
+      </w:r>
+      <w:r>
+        <w:rPr>
+          <w:rFonts w:ascii="Courier New" w:eastAsia="Times New Roman" w:hAnsi="Courier New" w:cs="Courier New"/>
+          <w:kern w:val="0"/>
+          <w:sz w:val="20"/>
+          <w:szCs w:val="20"/>
+          <w:lang w:eastAsia="en-GB"/>
+          <w14:ligatures w14:val="none"/>
+        </w:rPr>
+        <w:t>1, "South")</w:t>
       </w:r>
       <w:r>
         <w:rPr>
@@ -2626,7 +2702,6 @@
         </w:rPr>
         <w:t xml:space="preserve">Use COUNTIFS to count the number of sales with a </w:t>
       </w:r>
-      <w:proofErr w:type="spellStart"/>
       <w:r>
         <w:rPr>
           <w:rFonts w:ascii="Courier New" w:eastAsia="Times New Roman" w:hAnsi="Courier New" w:cs="Courier New"/>
@@ -2640,7 +2715,6 @@
         </w:rPr>
         <w:t>QuantitySold</w:t>
       </w:r>
-      <w:proofErr w:type="spellEnd"/>
       <w:r>
         <w:rPr>
           <w:rFonts w:ascii="Times New Roman" w:eastAsia="Times New Roman" w:hAnsi="Times New Roman" w:cs="Times New Roman"/>
@@ -2709,7 +2783,29 @@
           <w:lang w:eastAsia="en-GB"/>
           <w14:ligatures w14:val="none"/>
         </w:rPr>
-        <w:t>=COUNTIFS(G2:G11, "&gt;=3")</w:t>
+        <w:t>=COUNTIFS(G2:G</w:t>
+      </w:r>
+      <w:r>
+        <w:rPr>
+          <w:rFonts w:ascii="Courier New" w:eastAsia="Times New Roman" w:hAnsi="Courier New" w:cs="Courier New"/>
+          <w:kern w:val="0"/>
+          <w:sz w:val="20"/>
+          <w:szCs w:val="20"/>
+          <w:lang w:eastAsia="en-GB"/>
+          <w14:ligatures w14:val="none"/>
+        </w:rPr>
+        <w:t>5</w:t>
+      </w:r>
+      <w:r>
+        <w:rPr>
+          <w:rFonts w:ascii="Courier New" w:eastAsia="Times New Roman" w:hAnsi="Courier New" w:cs="Courier New"/>
+          <w:kern w:val="0"/>
+          <w:sz w:val="20"/>
+          <w:szCs w:val="20"/>
+          <w:lang w:eastAsia="en-GB"/>
+          <w14:ligatures w14:val="none"/>
+        </w:rPr>
+        <w:t>1, "&gt;=3")</w:t>
       </w:r>
       <w:r>
         <w:rPr>
@@ -2806,31 +2902,7 @@
           <w:lang w:eastAsia="en-GB"/>
           <w14:ligatures w14:val="none"/>
         </w:rPr>
-        <w:t xml:space="preserve">Install the Analysis </w:t>
-      </w:r>
-      <w:proofErr w:type="spellStart"/>
-      <w:r>
-        <w:rPr>
-          <w:rFonts w:ascii="Times New Roman" w:eastAsia="Times New Roman" w:hAnsi="Times New Roman" w:cs="Times New Roman"/>
-          <w:b/>
-          <w:bCs/>
-          <w:kern w:val="0"/>
-          <w:lang w:eastAsia="en-GB"/>
-          <w14:ligatures w14:val="none"/>
-        </w:rPr>
-        <w:t>ToolPak</w:t>
-      </w:r>
-      <w:proofErr w:type="spellEnd"/>
-      <w:r>
-        <w:rPr>
-          <w:rFonts w:ascii="Times New Roman" w:eastAsia="Times New Roman" w:hAnsi="Times New Roman" w:cs="Times New Roman"/>
-          <w:b/>
-          <w:bCs/>
-          <w:kern w:val="0"/>
-          <w:lang w:eastAsia="en-GB"/>
-          <w14:ligatures w14:val="none"/>
-        </w:rPr>
-        <w:t>:</w:t>
+        <w:t>Install the Analysis ToolPak:</w:t>
       </w:r>
     </w:p>
     <w:p>
@@ -2898,6 +2970,7 @@
           <w:lang w:eastAsia="en-GB"/>
           <w14:ligatures w14:val="none"/>
         </w:rPr>
+        <w:lastRenderedPageBreak/>
         <w:t xml:space="preserve">Select </w:t>
       </w:r>
       <w:r>
@@ -3070,7 +3143,6 @@
           <w:lang w:eastAsia="en-GB"/>
           <w14:ligatures w14:val="none"/>
         </w:rPr>
-        <w:lastRenderedPageBreak/>
         <w:t xml:space="preserve">Check the box for </w:t>
       </w:r>
       <w:r>
@@ -3082,21 +3154,8 @@
           <w:lang w:eastAsia="en-GB"/>
           <w14:ligatures w14:val="none"/>
         </w:rPr>
-        <w:t xml:space="preserve">Analysis </w:t>
-      </w:r>
-      <w:proofErr w:type="spellStart"/>
-      <w:r>
-        <w:rPr>
-          <w:rFonts w:ascii="Courier New" w:eastAsia="Times New Roman" w:hAnsi="Courier New" w:cs="Courier New"/>
-          <w:kern w:val="0"/>
-          <w:sz w:val="20"/>
-          <w:szCs w:val="20"/>
-          <w:lang w:eastAsia="en-GB"/>
-          <w14:ligatures w14:val="none"/>
-        </w:rPr>
-        <w:t>ToolPak</w:t>
-      </w:r>
-      <w:proofErr w:type="spellEnd"/>
+        <w:t>Analysis ToolPak</w:t>
+      </w:r>
       <w:r>
         <w:rPr>
           <w:rFonts w:ascii="Times New Roman" w:eastAsia="Times New Roman" w:hAnsi="Times New Roman" w:cs="Times New Roman"/>
@@ -3148,7 +3207,6 @@
         </w:rPr>
         <w:t xml:space="preserve">Use the Descriptive Statistics tool to calculate summary statistics for the </w:t>
       </w:r>
-      <w:proofErr w:type="spellStart"/>
       <w:r>
         <w:rPr>
           <w:rFonts w:ascii="Courier New" w:eastAsia="Times New Roman" w:hAnsi="Courier New" w:cs="Courier New"/>
@@ -3162,7 +3220,6 @@
         </w:rPr>
         <w:t>SalesAmount</w:t>
       </w:r>
-      <w:proofErr w:type="spellEnd"/>
       <w:r>
         <w:rPr>
           <w:rFonts w:ascii="Times New Roman" w:eastAsia="Times New Roman" w:hAnsi="Times New Roman" w:cs="Times New Roman"/>

</xml_diff>